<commit_message>
Modificaciones realizadas en los archivos del proyecto para actualizar la funcionalidad y corregir errores.
</commit_message>
<xml_diff>
--- a/template-parts/components/GUIA_DIDACTICA_BASE.docx
+++ b/template-parts/components/GUIA_DIDACTICA_BASE.docx
@@ -215,10 +215,85 @@
           </w:pPr>
           <w:r>
             <w:rPr/>
+          </w:r>
+        </w:p>
+        <w:p>
+          <w:pPr>
+            <w:pStyle w:val="Normal"/>
+            <w:rPr/>
+          </w:pPr>
+          <w:r>
+            <w:rPr/>
+          </w:r>
+        </w:p>
+        <w:p>
+          <w:pPr>
+            <w:pStyle w:val="Normal"/>
+            <w:rPr/>
+          </w:pPr>
+          <w:r>
+            <w:rPr/>
+          </w:r>
+        </w:p>
+        <w:p>
+          <w:pPr>
+            <w:pStyle w:val="Normal"/>
+            <w:rPr/>
+          </w:pPr>
+          <w:r>
+            <w:rPr/>
+          </w:r>
+        </w:p>
+        <w:p>
+          <w:pPr>
+            <w:pStyle w:val="Normal"/>
+            <w:rPr/>
+          </w:pPr>
+          <w:r>
+            <w:rPr/>
+          </w:r>
+        </w:p>
+        <w:p>
+          <w:pPr>
+            <w:pStyle w:val="Normal"/>
+            <w:jc w:val="end"/>
+            <w:rPr>
+              <w:rFonts w:ascii="Calibri" w:hAnsi="Calibri"/>
+              <w:color w:val="333333"/>
+              <w:sz w:val="52"/>
+              <w:szCs w:val="52"/>
+            </w:rPr>
+          </w:pPr>
+          <w:r>
+            <w:rPr>
+              <w:rFonts w:ascii="Calibri" w:hAnsi="Calibri"/>
+              <w:color w:val="333333"/>
+              <w:sz w:val="52"/>
+              <w:szCs w:val="52"/>
+            </w:rPr>
+            <w:t>GUÍA DIDÁCTICA: ${CURSO}</w:t>
+          </w:r>
+        </w:p>
+        <w:p>
+          <w:pPr>
+            <w:pStyle w:val="Normal"/>
+            <w:rPr/>
+          </w:pPr>
+          <w:r>
+            <w:rPr/>
+          </w:r>
+        </w:p>
+        <w:p>
+          <w:pPr>
+            <w:pStyle w:val="Normal"/>
+            <w:rPr/>
+          </w:pPr>
+          <w:r>
+            <w:rPr/>
             <mc:AlternateContent>
               <mc:Choice Requires="wpg">
                 <w:drawing>
-                  <wp:anchor behindDoc="0" distT="0" distB="0" distL="0" distR="0" simplePos="0" locked="0" layoutInCell="0" allowOverlap="1" relativeHeight="6" wp14:anchorId="6F340071">
+                  <wp:anchor behindDoc="0" distT="0" distB="0" distL="0" distR="0" simplePos="0" locked="0" layoutInCell="0" allowOverlap="1" relativeHeight="6" wp14:anchorId="500DFC9F">
                     <wp:simplePos x="0" y="0"/>
                     <wp:positionH relativeFrom="page">
                       <wp:posOffset>7216140</wp:posOffset>
@@ -275,8 +350,8 @@
                             <wps:cNvSpPr/>
                             <wps:spPr>
                               <a:xfrm>
-                                <a:off x="0" y="10165680"/>
-                                <a:ext cx="228600" cy="254160"/>
+                                <a:off x="0" y="10160640"/>
+                                <a:ext cx="228600" cy="259200"/>
                               </a:xfrm>
                               <a:prstGeom prst="rect">
                                 <a:avLst/>
@@ -315,7 +390,7 @@
                       <v:stroke color="#3465a4" joinstyle="round" endcap="flat"/>
                       <w10:wrap type="none"/>
                     </v:rect>
-                    <v:rect id="shape_0" ID="Rectángulo 116" path="m0,0l-2147483645,0l-2147483645,-2147483646l0,-2147483646xe" fillcolor="#70ad47" stroked="f" o:allowincell="f" style="position:absolute;left:11364;top:16230;width:359;height:399;mso-wrap-style:none;v-text-anchor:middle;mso-position-horizontal-relative:page;mso-position-vertical-relative:page">
+                    <v:rect id="shape_0" ID="Rectángulo 116" path="m0,0l-2147483645,0l-2147483645,-2147483646l0,-2147483646xe" fillcolor="#70ad47" stroked="f" o:allowincell="f" style="position:absolute;left:11364;top:16222;width:359;height:407;mso-wrap-style:none;v-text-anchor:middle;mso-position-horizontal-relative:page;mso-position-vertical-relative:page">
                       <v:fill o:detectmouseclick="t" type="solid" color2="#8f52b8" opacity="0.5"/>
                       <v:stroke color="#3465a4" joinstyle="round" endcap="flat"/>
                       <w10:wrap type="none"/>
@@ -324,31 +399,21 @@
                 </w:pict>
               </mc:Fallback>
             </mc:AlternateContent>
-          </w:r>
-        </w:p>
-        <w:p>
-          <w:pPr>
-            <w:pStyle w:val="Normal"/>
-            <w:spacing w:lineRule="auto" w:line="259" w:before="0" w:after="160"/>
-            <w:rPr/>
-          </w:pPr>
-          <w:r>
-            <w:rPr/>
             <mc:AlternateContent>
               <mc:Choice Requires="wps">
                 <w:drawing>
-                  <wp:anchor behindDoc="0" distT="635" distB="12700" distL="113665" distR="126365" simplePos="0" locked="0" layoutInCell="0" allowOverlap="1" relativeHeight="7" wp14:anchorId="1ABFFCE0">
+                  <wp:anchor behindDoc="0" distT="635" distB="13335" distL="114300" distR="123825" simplePos="0" locked="0" layoutInCell="0" allowOverlap="1" relativeHeight="7" wp14:anchorId="6FDE05D0">
                     <wp:simplePos x="0" y="0"/>
                     <wp:positionH relativeFrom="page">
-                      <wp:posOffset>1136650</wp:posOffset>
+                      <wp:posOffset>1133475</wp:posOffset>
                     </wp:positionH>
                     <wp:positionV relativeFrom="page">
-                      <wp:posOffset>7727315</wp:posOffset>
+                      <wp:posOffset>8949055</wp:posOffset>
                     </wp:positionV>
-                    <wp:extent cx="5592445" cy="1016000"/>
-                    <wp:effectExtent l="635" t="0" r="0" b="0"/>
+                    <wp:extent cx="5645785" cy="869315"/>
+                    <wp:effectExtent l="635" t="635" r="0" b="0"/>
                     <wp:wrapSquare wrapText="bothSides"/>
-                    <wp:docPr id="5" name="Cuadro de texto 113"/>
+                    <wp:docPr id="5" name="Cuadro de texto 112"/>
                     <a:graphic xmlns:a="http://schemas.openxmlformats.org/drawingml/2006/main">
                       <a:graphicData uri="http://schemas.microsoft.com/office/word/2010/wordprocessingShape">
                         <wps:wsp>
@@ -356,214 +421,7 @@
                           <wps:spPr>
                             <a:xfrm>
                               <a:off x="0" y="0"/>
-                              <a:ext cx="5592600" cy="1015920"/>
-                            </a:xfrm>
-                            <a:prstGeom prst="rect">
-                              <a:avLst/>
-                            </a:prstGeom>
-                            <a:noFill/>
-                            <a:ln w="6350">
-                              <a:noFill/>
-                            </a:ln>
-                          </wps:spPr>
-                          <wps:style>
-                            <a:lnRef idx="0">
-                              <a:schemeClr val="accent1"/>
-                            </a:lnRef>
-                            <a:fillRef idx="0">
-                              <a:schemeClr val="accent1"/>
-                            </a:fillRef>
-                            <a:effectRef idx="0">
-                              <a:schemeClr val="accent1"/>
-                            </a:effectRef>
-                            <a:fontRef idx="minor"/>
-                          </wps:style>
-                          <wps:txbx>
-                            <w:txbxContent>
-                              <w:p>
-                                <w:pPr>
-                                  <w:pStyle w:val="NoSpacing"/>
-                                  <w:jc w:val="end"/>
-                                  <w:rPr>
-                                    <w:color w:val="000000"/>
-                                  </w:rPr>
-                                </w:pPr>
-                                <w:sdt>
-                                  <w:sdtPr>
-                                    <w:dataBinding w:prefixMappings="xmlns:ns0='http://purl.org/dc/elements/1.1/' xmlns:ns1='http://schemas.openxmlformats.org/package/2006/metadata/core-properties' " w:xpath="/ns1:coreProperties[1]/ns0:title[1]" w:storeItemID="{6C3C8BC8-F283-45AE-878A-BAB7291924A1}"/>
-                                    <w:alias w:val="Título"/>
-                                    <w:id w:val="-1315561441"/>
-                                    <w:text/>
-                                  </w:sdtPr>
-                                  <w:sdtContent>
-                                    <w:r>
-                                      <w:rPr/>
-                                    </w:r>
-                                    <w:r>
-                                      <w:rPr/>
-                                      <w:t>GUÍA DIDÁCTICA:${CURSO}</w:t>
-                                    </w:r>
-                                  </w:sdtContent>
-                                </w:sdt>
-                              </w:p>
-                              <w:p>
-                                <w:pPr>
-                                  <w:pStyle w:val="NoSpacing"/>
-                                  <w:jc w:val="end"/>
-                                  <w:rPr>
-                                    <w:smallCaps/>
-                                    <w:color w:themeColor="text2" w:val="44546A"/>
-                                    <w:sz w:val="36"/>
-                                    <w:szCs w:val="36"/>
-                                  </w:rPr>
-                                </w:pPr>
-                                <w:sdt>
-                                  <w:sdtPr>
-                                    <w:dataBinding w:prefixMappings="xmlns:ns0='http://purl.org/dc/elements/1.1/' xmlns:ns1='http://schemas.openxmlformats.org/package/2006/metadata/core-properties' " w:xpath="/ns1:coreProperties[1]/ns0:subject[1]" w:storeItemID="{6C3C8BC8-F283-45AE-878A-BAB7291924A1}"/>
-                                    <w:alias w:val="Subtítulo"/>
-                                    <w:id w:val="1615247542"/>
-                                    <w:showingPlcHdr/>
-                                    <w:text/>
-                                  </w:sdtPr>
-                                  <w:sdtContent>
-                                    <w:r>
-                                      <w:rPr>
-                                        <w:smallCaps/>
-                                        <w:color w:themeColor="text2" w:val="44546A"/>
-                                        <w:sz w:val="36"/>
-                                        <w:szCs w:val="36"/>
-                                      </w:rPr>
-                                    </w:r>
-                                    <w:r>
-                                      <w:rPr>
-                                        <w:smallCaps/>
-                                        <w:color w:themeColor="text2" w:val="44546A"/>
-                                        <w:sz w:val="36"/>
-                                        <w:szCs w:val="36"/>
-                                      </w:rPr>
-                                      <w:t xml:space="preserve">     </w:t>
-                                    </w:r>
-                                  </w:sdtContent>
-                                </w:sdt>
-                              </w:p>
-                            </w:txbxContent>
-                          </wps:txbx>
-                          <wps:bodyPr lIns="0" rIns="0" tIns="0" bIns="0" anchor="b">
-                            <a:prstTxWarp prst="textNoShape"/>
-                            <a:noAutofit/>
-                          </wps:bodyPr>
-                        </wps:wsp>
-                      </a:graphicData>
-                    </a:graphic>
-                    <wp14:sizeRelH relativeFrom="page">
-                      <wp14:pctWidth>73000</wp14:pctWidth>
-                    </wp14:sizeRelH>
-                  </wp:anchor>
-                </w:drawing>
-              </mc:Choice>
-              <mc:Fallback>
-                <w:pict>
-                  <v:rect id="shape_0" ID="Cuadro de texto 113" path="m0,0l-2147483645,0l-2147483645,-2147483646l0,-2147483646xe" stroked="f" o:allowincell="f" style="position:absolute;margin-left:89.5pt;margin-top:608.45pt;width:440.3pt;height:79.95pt;mso-wrap-style:square;v-text-anchor:bottom;mso-position-horizontal-relative:page;mso-position-vertical-relative:page" wp14:anchorId="1ABFFCE0">
-                    <v:fill o:detectmouseclick="t" on="false"/>
-                    <v:stroke color="#3465a4" weight="6480" joinstyle="round" endcap="flat"/>
-                    <v:textbox>
-                      <w:txbxContent>
-                        <w:p>
-                          <w:pPr>
-                            <w:pStyle w:val="NoSpacing"/>
-                            <w:jc w:val="end"/>
-                            <w:rPr>
-                              <w:color w:val="000000"/>
-                            </w:rPr>
-                          </w:pPr>
-                          <w:sdt>
-                            <w:sdtPr>
-                              <w:dataBinding w:prefixMappings="xmlns:ns0='http://purl.org/dc/elements/1.1/' xmlns:ns1='http://schemas.openxmlformats.org/package/2006/metadata/core-properties' " w:xpath="/ns1:coreProperties[1]/ns0:title[1]" w:storeItemID="{6C3C8BC8-F283-45AE-878A-BAB7291924A1}"/>
-                              <w:alias w:val="Título"/>
-                              <w:id w:val="-1315561441"/>
-                              <w:text/>
-                            </w:sdtPr>
-                            <w:sdtContent>
-                              <w:r>
-                                <w:rPr/>
-                              </w:r>
-                              <w:r>
-                                <w:rPr/>
-                                <w:t>GUÍA DIDÁCTICA:${CURSO}</w:t>
-                              </w:r>
-                            </w:sdtContent>
-                          </w:sdt>
-                        </w:p>
-                        <w:p>
-                          <w:pPr>
-                            <w:pStyle w:val="NoSpacing"/>
-                            <w:jc w:val="end"/>
-                            <w:rPr>
-                              <w:smallCaps/>
-                              <w:color w:themeColor="text2" w:val="44546A"/>
-                              <w:sz w:val="36"/>
-                              <w:szCs w:val="36"/>
-                            </w:rPr>
-                          </w:pPr>
-                          <w:sdt>
-                            <w:sdtPr>
-                              <w:dataBinding w:prefixMappings="xmlns:ns0='http://purl.org/dc/elements/1.1/' xmlns:ns1='http://schemas.openxmlformats.org/package/2006/metadata/core-properties' " w:xpath="/ns1:coreProperties[1]/ns0:subject[1]" w:storeItemID="{6C3C8BC8-F283-45AE-878A-BAB7291924A1}"/>
-                              <w:alias w:val="Subtítulo"/>
-                              <w:id w:val="1615247542"/>
-                              <w:showingPlcHdr/>
-                              <w:text/>
-                            </w:sdtPr>
-                            <w:sdtContent>
-                              <w:r>
-                                <w:rPr>
-                                  <w:smallCaps/>
-                                  <w:color w:themeColor="text2" w:val="44546A"/>
-                                  <w:sz w:val="36"/>
-                                  <w:szCs w:val="36"/>
-                                </w:rPr>
-                              </w:r>
-                              <w:r>
-                                <w:rPr>
-                                  <w:smallCaps/>
-                                  <w:color w:themeColor="text2" w:val="44546A"/>
-                                  <w:sz w:val="36"/>
-                                  <w:szCs w:val="36"/>
-                                </w:rPr>
-                                <w:t xml:space="preserve">     </w:t>
-                              </w:r>
-                            </w:sdtContent>
-                          </w:sdt>
-                        </w:p>
-                      </w:txbxContent>
-                    </v:textbox>
-                    <w10:wrap type="square"/>
-                  </v:rect>
-                </w:pict>
-              </mc:Fallback>
-            </mc:AlternateContent>
-            <mc:AlternateContent>
-              <mc:Choice Requires="wps">
-                <w:drawing>
-                  <wp:anchor behindDoc="0" distT="635" distB="13335" distL="114300" distR="123825" simplePos="0" locked="0" layoutInCell="0" allowOverlap="1" relativeHeight="9" wp14:anchorId="1F12FC5F">
-                    <wp:simplePos x="0" y="0"/>
-                    <wp:positionH relativeFrom="page">
-                      <wp:posOffset>1133475</wp:posOffset>
-                    </wp:positionH>
-                    <wp:positionV relativeFrom="page">
-                      <wp:posOffset>8949055</wp:posOffset>
-                    </wp:positionV>
-                    <wp:extent cx="5592445" cy="862965"/>
-                    <wp:effectExtent l="635" t="635" r="0" b="0"/>
-                    <wp:wrapSquare wrapText="bothSides"/>
-                    <wp:docPr id="6" name="Cuadro de texto 112"/>
-                    <a:graphic xmlns:a="http://schemas.openxmlformats.org/drawingml/2006/main">
-                      <a:graphicData uri="http://schemas.microsoft.com/office/word/2010/wordprocessingShape">
-                        <wps:wsp>
-                          <wps:cNvSpPr/>
-                          <wps:spPr>
-                            <a:xfrm>
-                              <a:off x="0" y="0"/>
-                              <a:ext cx="5592600" cy="862920"/>
+                              <a:ext cx="5645880" cy="869400"/>
                             </a:xfrm>
                             <a:prstGeom prst="rect">
                               <a:avLst/>
@@ -679,7 +537,6 @@
                                     <w:dataBinding w:prefixMappings="xmlns:ns0='http://schemas.microsoft.com/office/2006/coverPageProps' " w:xpath="/ns0:CoverPageProperties[1]/ns0:CompanyAddress[1]" w:storeItemID="{55AF091B-3C7A-41E3-B477-F2FDAA23CFDA}"/>
                                     <w:alias w:val="Dirección"/>
                                     <w:id w:val="171227497"/>
-                                    <w:showingPlcHdr/>
                                     <w:text/>
                                   </w:sdtPr>
                                   <w:sdtContent>
@@ -688,7 +545,7 @@
                                     </w:r>
                                     <w:r>
                                       <w:rPr/>
-                                      <w:t xml:space="preserve">     </w:t>
+                                      <w:t>Ctra. De Madrid, 152- 1 ª planta   36318 - Vigo</w:t>
                                     </w:r>
                                   </w:sdtContent>
                                 </w:sdt>
@@ -722,7 +579,7 @@
               </mc:Choice>
               <mc:Fallback>
                 <w:pict>
-                  <v:rect id="shape_0" ID="Cuadro de texto 112" path="m0,0l-2147483645,0l-2147483645,-2147483646l0,-2147483646xe" stroked="f" o:allowincell="f" style="position:absolute;margin-left:89.25pt;margin-top:704.65pt;width:440.3pt;height:67.9pt;mso-wrap-style:square;v-text-anchor:bottom;mso-position-horizontal-relative:page;mso-position-vertical-relative:page" wp14:anchorId="1F12FC5F">
+                  <v:rect id="shape_0" ID="Cuadro de texto 112" path="m0,0l-2147483645,0l-2147483645,-2147483646l0,-2147483646xe" stroked="f" o:allowincell="f" style="position:absolute;margin-left:89.25pt;margin-top:704.65pt;width:444.5pt;height:68.4pt;mso-wrap-style:square;v-text-anchor:bottom;mso-position-horizontal-relative:page;mso-position-vertical-relative:page" wp14:anchorId="6FDE05D0">
                     <v:fill o:detectmouseclick="t" on="false"/>
                     <v:stroke color="#3465a4" weight="6480" joinstyle="round" endcap="flat"/>
                     <v:textbox>
@@ -825,7 +682,6 @@
                               <w:dataBinding w:prefixMappings="xmlns:ns0='http://schemas.microsoft.com/office/2006/coverPageProps' " w:xpath="/ns0:CoverPageProperties[1]/ns0:CompanyAddress[1]" w:storeItemID="{55AF091B-3C7A-41E3-B477-F2FDAA23CFDA}"/>
                               <w:alias w:val="Dirección"/>
                               <w:id w:val="171227497"/>
-                              <w:showingPlcHdr/>
                               <w:text/>
                             </w:sdtPr>
                             <w:sdtContent>
@@ -834,7 +690,7 @@
                               </w:r>
                               <w:r>
                                 <w:rPr/>
-                                <w:t xml:space="preserve">     </w:t>
+                                <w:t>Ctra. De Madrid, 152- 1 ª planta   36318 - Vigo</w:t>
                               </w:r>
                             </w:sdtContent>
                           </w:sdt>
@@ -858,7 +714,7 @@
             <mc:AlternateContent>
               <mc:Choice Requires="wps">
                 <w:drawing>
-                  <wp:anchor behindDoc="0" distT="0" distB="7620" distL="114300" distR="120015" simplePos="0" locked="0" layoutInCell="0" allowOverlap="1" relativeHeight="11" wp14:anchorId="65771BE5">
+                  <wp:anchor behindDoc="0" distT="0" distB="7620" distL="113665" distR="124460" simplePos="0" locked="0" layoutInCell="0" allowOverlap="1" relativeHeight="9" wp14:anchorId="5BB8E120">
                     <wp:simplePos x="0" y="0"/>
                     <wp:positionH relativeFrom="page">
                       <wp:posOffset>1134110</wp:posOffset>
@@ -866,10 +722,10 @@
                     <wp:positionV relativeFrom="page">
                       <wp:posOffset>972820</wp:posOffset>
                     </wp:positionV>
-                    <wp:extent cx="5637530" cy="308610"/>
-                    <wp:effectExtent l="635" t="0" r="0" b="0"/>
+                    <wp:extent cx="5639435" cy="308610"/>
+                    <wp:effectExtent l="0" t="0" r="0" b="0"/>
                     <wp:wrapSquare wrapText="bothSides"/>
-                    <wp:docPr id="7" name="Cuadro de texto 111"/>
+                    <wp:docPr id="6" name="Cuadro de texto 111"/>
                     <a:graphic xmlns:a="http://schemas.openxmlformats.org/drawingml/2006/main">
                       <a:graphicData uri="http://schemas.microsoft.com/office/word/2010/wordprocessingShape">
                         <wps:wsp>
@@ -877,7 +733,7 @@
                           <wps:spPr>
                             <a:xfrm>
                               <a:off x="0" y="0"/>
-                              <a:ext cx="5637600" cy="308520"/>
+                              <a:ext cx="5639400" cy="308520"/>
                             </a:xfrm>
                             <a:prstGeom prst="rect">
                               <a:avLst/>
@@ -964,7 +820,7 @@
               </mc:Choice>
               <mc:Fallback>
                 <w:pict>
-                  <v:rect id="shape_0" ID="Cuadro de texto 111" path="m0,0l-2147483645,0l-2147483645,-2147483646l0,-2147483646xe" stroked="f" o:allowincell="f" style="position:absolute;margin-left:89.3pt;margin-top:76.6pt;width:443.85pt;height:24.25pt;mso-wrap-style:square;v-text-anchor:bottom;mso-position-horizontal-relative:page;mso-position-vertical-relative:page" wp14:anchorId="65771BE5">
+                  <v:rect id="shape_0" ID="Cuadro de texto 111" path="m0,0l-2147483645,0l-2147483645,-2147483646l0,-2147483646xe" stroked="f" o:allowincell="f" style="position:absolute;margin-left:89.3pt;margin-top:76.6pt;width:444pt;height:24.25pt;mso-wrap-style:square;v-text-anchor:bottom;mso-position-horizontal-relative:page;mso-position-vertical-relative:page" wp14:anchorId="5BB8E120">
                     <v:fill o:detectmouseclick="t" on="false"/>
                     <v:stroke color="#3465a4" weight="6480" joinstyle="round" endcap="flat"/>
                     <v:textbox>
@@ -1028,13 +884,17 @@
           <w:pPr>
             <w:pStyle w:val="NormalWeb"/>
             <w:spacing w:before="0" w:after="280"/>
-            <w:rPr/>
+            <w:rPr>
+              <w:rFonts w:ascii="Calibri" w:hAnsi="Calibri" w:cs="Calibri" w:asciiTheme="minorHAnsi" w:cstheme="minorHAnsi" w:hAnsiTheme="minorHAnsi"/>
+              <w:sz w:val="19"/>
+              <w:szCs w:val="19"/>
+            </w:rPr>
           </w:pPr>
           <w:r>
             <mc:AlternateContent>
               <mc:Choice Requires="wpg">
                 <w:drawing>
-                  <wp:anchor behindDoc="0" distT="0" distB="3175" distL="0" distR="0" simplePos="0" locked="0" layoutInCell="0" allowOverlap="1" relativeHeight="13" wp14:anchorId="3B3968BE">
+                  <wp:anchor behindDoc="0" distT="0" distB="3175" distL="0" distR="0" simplePos="0" locked="0" layoutInCell="0" allowOverlap="1" relativeHeight="11" wp14:anchorId="675866E9">
                     <wp:simplePos x="0" y="0"/>
                     <wp:positionH relativeFrom="page">
                       <wp:posOffset>7224395</wp:posOffset>
@@ -1045,7 +905,7 @@
                     <wp:extent cx="250825" cy="10435590"/>
                     <wp:effectExtent l="0" t="0" r="0" b="3810"/>
                     <wp:wrapNone/>
-                    <wp:docPr id="8" name="Grupo 3"/>
+                    <wp:docPr id="7" name="Grupo 3"/>
                     <a:graphic xmlns:a="http://schemas.openxmlformats.org/drawingml/2006/main">
                       <a:graphicData uri="http://schemas.microsoft.com/office/word/2010/wordprocessingGroup">
                         <wpg:wgp>
@@ -1059,7 +919,7 @@
                             </a:xfrm>
                           </wpg:grpSpPr>
                           <wps:wsp>
-                            <wps:cNvPr id="9" name="Rectángulo 4"/>
+                            <wps:cNvPr id="8" name="Rectángulo 4"/>
                             <wps:cNvSpPr/>
                             <wps:spPr>
                               <a:xfrm>
@@ -1087,12 +947,12 @@
                             <wps:bodyPr/>
                           </wps:wsp>
                           <wps:wsp>
-                            <wps:cNvPr id="10" name="Rectángulo 5"/>
+                            <wps:cNvPr id="9" name="Rectángulo 5"/>
                             <wps:cNvSpPr/>
                             <wps:spPr>
                               <a:xfrm>
-                                <a:off x="0" y="10180800"/>
-                                <a:ext cx="250920" cy="254520"/>
+                                <a:off x="0" y="10175760"/>
+                                <a:ext cx="250920" cy="259560"/>
                               </a:xfrm>
                               <a:prstGeom prst="rect">
                                 <a:avLst/>
@@ -1128,7 +988,7 @@
                       <v:stroke color="#3465a4" joinstyle="round" endcap="flat"/>
                       <w10:wrap type="none"/>
                     </v:rect>
-                    <v:rect id="shape_0" ID="Rectángulo 5" path="m0,0l-2147483645,0l-2147483645,-2147483646l0,-2147483646xe" fillcolor="#70ad47" stroked="f" o:allowincell="f" style="position:absolute;left:11377;top:16214;width:394;height:400;mso-wrap-style:none;v-text-anchor:middle;mso-position-horizontal-relative:page;mso-position-vertical-relative:page">
+                    <v:rect id="shape_0" ID="Rectángulo 5" path="m0,0l-2147483645,0l-2147483645,-2147483646l0,-2147483646xe" fillcolor="#70ad47" stroked="f" o:allowincell="f" style="position:absolute;left:11377;top:16206;width:394;height:408;mso-wrap-style:none;v-text-anchor:middle;mso-position-horizontal-relative:page;mso-position-vertical-relative:page">
                       <v:fill o:detectmouseclick="t" type="solid" color2="#8f52b8" opacity="0.5"/>
                       <v:stroke color="#3465a4" joinstyle="round" endcap="flat"/>
                       <w10:wrap type="none"/>
@@ -1152,6 +1012,7 @@
               <w:b/>
               <w:sz w:val="20"/>
               <w:szCs w:val="20"/>
+              <w:shd w:fill="FFFFFF" w:val="clear"/>
             </w:rPr>
             <w:t>${ALUMNO}</w:t>
           </w:r>
@@ -1344,25 +1205,18 @@
         </w:p>
         <w:p>
           <w:pPr>
-            <w:pStyle w:val="Normal"/>
-            <w:rPr/>
-          </w:pPr>
-          <w:r>
-            <w:rPr/>
-          </w:r>
-        </w:p>
-        <w:p>
-          <w:pPr>
-            <w:pStyle w:val="Default"/>
-            <w:rPr>
-              <w:rFonts w:ascii="Calibri" w:hAnsi="Calibri"/>
-              <w:sz w:val="20"/>
-              <w:szCs w:val="20"/>
-            </w:rPr>
-          </w:pPr>
-          <w:r>
-            <w:rPr>
-              <w:rFonts w:ascii="Calibri" w:hAnsi="Calibri"/>
+            <w:pStyle w:val="NormalWeb"/>
+            <w:spacing w:before="280" w:after="280"/>
+            <w:jc w:val="start"/>
+            <w:rPr>
+              <w:rFonts w:ascii="Calibri" w:hAnsi="Calibri" w:cs="Calibri" w:asciiTheme="minorHAnsi" w:cstheme="minorHAnsi" w:hAnsiTheme="minorHAnsi"/>
+              <w:sz w:val="20"/>
+              <w:szCs w:val="20"/>
+            </w:rPr>
+          </w:pPr>
+          <w:r>
+            <w:rPr>
+              <w:rFonts w:cs="Calibri" w:ascii="Calibri" w:hAnsi="Calibri" w:cstheme="minorHAnsi"/>
               <w:sz w:val="20"/>
               <w:szCs w:val="20"/>
             </w:rPr>
@@ -1552,7 +1406,7 @@
             <w:pStyle w:val="Default"/>
             <w:numPr>
               <w:ilvl w:val="0"/>
-              <w:numId w:val="1"/>
+              <w:numId w:val="2"/>
             </w:numPr>
             <w:jc w:val="both"/>
             <w:rPr>
@@ -1579,7 +1433,7 @@
             <w:pStyle w:val="Default"/>
             <w:numPr>
               <w:ilvl w:val="0"/>
-              <w:numId w:val="1"/>
+              <w:numId w:val="2"/>
             </w:numPr>
             <w:jc w:val="both"/>
             <w:rPr>
@@ -1606,7 +1460,7 @@
             <w:pStyle w:val="Default"/>
             <w:numPr>
               <w:ilvl w:val="0"/>
-              <w:numId w:val="1"/>
+              <w:numId w:val="2"/>
             </w:numPr>
             <w:jc w:val="both"/>
             <w:rPr>
@@ -1725,7 +1579,7 @@
             <w:pStyle w:val="NormalWeb"/>
             <w:numPr>
               <w:ilvl w:val="0"/>
-              <w:numId w:val="2"/>
+              <w:numId w:val="3"/>
             </w:numPr>
             <w:spacing w:before="280" w:after="0"/>
             <w:jc w:val="both"/>
@@ -1767,7 +1621,7 @@
             <w:pStyle w:val="NormalWeb"/>
             <w:numPr>
               <w:ilvl w:val="0"/>
-              <w:numId w:val="2"/>
+              <w:numId w:val="3"/>
             </w:numPr>
             <w:spacing w:before="0" w:after="0"/>
             <w:jc w:val="both"/>
@@ -1791,7 +1645,7 @@
             <w:pStyle w:val="NormalWeb"/>
             <w:numPr>
               <w:ilvl w:val="0"/>
-              <w:numId w:val="2"/>
+              <w:numId w:val="3"/>
             </w:numPr>
             <w:spacing w:before="0" w:after="0"/>
             <w:jc w:val="both"/>
@@ -1815,7 +1669,7 @@
             <w:pStyle w:val="NormalWeb"/>
             <w:numPr>
               <w:ilvl w:val="0"/>
-              <w:numId w:val="2"/>
+              <w:numId w:val="3"/>
             </w:numPr>
             <w:spacing w:before="0" w:after="280"/>
             <w:jc w:val="both"/>
@@ -1851,7 +1705,7 @@
             <mc:AlternateContent>
               <mc:Choice Requires="wpg">
                 <w:drawing>
-                  <wp:anchor behindDoc="0" distT="635" distB="0" distL="0" distR="0" simplePos="0" locked="0" layoutInCell="0" allowOverlap="1" relativeHeight="14" wp14:anchorId="124EE375">
+                  <wp:anchor behindDoc="0" distT="635" distB="0" distL="0" distR="0" simplePos="0" locked="0" layoutInCell="0" allowOverlap="1" relativeHeight="12" wp14:anchorId="536F88BF">
                     <wp:simplePos x="0" y="0"/>
                     <wp:positionH relativeFrom="page">
                       <wp:posOffset>7216140</wp:posOffset>
@@ -1862,7 +1716,7 @@
                     <wp:extent cx="228600" cy="10444480"/>
                     <wp:effectExtent l="0" t="635" r="0" b="0"/>
                     <wp:wrapNone/>
-                    <wp:docPr id="11" name="Grupo 6"/>
+                    <wp:docPr id="10" name="Grupo 6"/>
                     <a:graphic xmlns:a="http://schemas.openxmlformats.org/drawingml/2006/main">
                       <a:graphicData uri="http://schemas.microsoft.com/office/word/2010/wordprocessingGroup">
                         <wpg:wgp>
@@ -1876,7 +1730,7 @@
                             </a:xfrm>
                           </wpg:grpSpPr>
                           <wps:wsp>
-                            <wps:cNvPr id="12" name="Rectángulo 7"/>
+                            <wps:cNvPr id="11" name="Rectángulo 7"/>
                             <wps:cNvSpPr/>
                             <wps:spPr>
                               <a:xfrm>
@@ -1904,12 +1758,12 @@
                             <wps:bodyPr/>
                           </wps:wsp>
                           <wps:wsp>
-                            <wps:cNvPr id="13" name="Rectángulo 8"/>
+                            <wps:cNvPr id="12" name="Rectángulo 8"/>
                             <wps:cNvSpPr/>
                             <wps:spPr>
                               <a:xfrm>
-                                <a:off x="0" y="10189800"/>
-                                <a:ext cx="228600" cy="254520"/>
+                                <a:off x="0" y="10184760"/>
+                                <a:ext cx="228600" cy="259560"/>
                               </a:xfrm>
                               <a:prstGeom prst="rect">
                                 <a:avLst/>
@@ -1948,7 +1802,7 @@
                       <v:stroke color="#3465a4" joinstyle="round" endcap="flat"/>
                       <w10:wrap type="none"/>
                     </v:rect>
-                    <v:rect id="shape_0" ID="Rectángulo 8" path="m0,0l-2147483645,0l-2147483645,-2147483646l0,-2147483646xe" fillcolor="#70ad47" stroked="f" o:allowincell="f" style="position:absolute;left:11364;top:16215;width:359;height:400;mso-wrap-style:none;v-text-anchor:middle;mso-position-horizontal-relative:page;mso-position-vertical-relative:page">
+                    <v:rect id="shape_0" ID="Rectángulo 8" path="m0,0l-2147483645,0l-2147483645,-2147483646l0,-2147483646xe" fillcolor="#70ad47" stroked="f" o:allowincell="f" style="position:absolute;left:11364;top:16207;width:359;height:408;mso-wrap-style:none;v-text-anchor:middle;mso-position-horizontal-relative:page;mso-position-vertical-relative:page">
                       <v:fill o:detectmouseclick="t" type="solid" color2="#8f52b8" opacity="0.5"/>
                       <v:stroke color="#3465a4" joinstyle="round" endcap="flat"/>
                       <w10:wrap type="none"/>
@@ -2200,7 +2054,11 @@
                   </w:rPr>
                 </w:pPr>
                 <w:r>
-                  <w:rPr/>
+                  <w:rPr>
+                    <w:rFonts w:cs="Calibri" w:cstheme="minorHAnsi" w:ascii="Calibri" w:hAnsi="Calibri"/>
+                    <w:sz w:val="22"/>
+                    <w:szCs w:val="22"/>
+                  </w:rPr>
                 </w:r>
               </w:p>
             </w:tc>
@@ -2660,7 +2518,7 @@
             <w:pStyle w:val="NormalWeb"/>
             <w:numPr>
               <w:ilvl w:val="0"/>
-              <w:numId w:val="3"/>
+              <w:numId w:val="4"/>
             </w:numPr>
             <w:spacing w:before="280" w:after="0"/>
             <w:jc w:val="both"/>
@@ -2686,7 +2544,7 @@
             <w:pStyle w:val="NormalWeb"/>
             <w:numPr>
               <w:ilvl w:val="0"/>
-              <w:numId w:val="3"/>
+              <w:numId w:val="4"/>
             </w:numPr>
             <w:spacing w:before="0" w:after="0"/>
             <w:jc w:val="both"/>
@@ -2712,7 +2570,7 @@
             <w:pStyle w:val="NormalWeb"/>
             <w:numPr>
               <w:ilvl w:val="1"/>
-              <w:numId w:val="3"/>
+              <w:numId w:val="4"/>
             </w:numPr>
             <w:spacing w:before="0" w:after="0"/>
             <w:jc w:val="both"/>
@@ -2738,7 +2596,7 @@
             <w:pStyle w:val="NormalWeb"/>
             <w:numPr>
               <w:ilvl w:val="1"/>
-              <w:numId w:val="3"/>
+              <w:numId w:val="4"/>
             </w:numPr>
             <w:spacing w:before="0" w:after="0"/>
             <w:jc w:val="both"/>
@@ -2764,7 +2622,7 @@
             <w:pStyle w:val="NormalWeb"/>
             <w:numPr>
               <w:ilvl w:val="1"/>
-              <w:numId w:val="3"/>
+              <w:numId w:val="4"/>
             </w:numPr>
             <w:spacing w:before="0" w:after="280"/>
             <w:jc w:val="both"/>
@@ -2804,7 +2662,7 @@
             <mc:AlternateContent>
               <mc:Choice Requires="wpg">
                 <w:drawing>
-                  <wp:anchor behindDoc="0" distT="635" distB="0" distL="0" distR="0" simplePos="0" locked="0" layoutInCell="0" allowOverlap="1" relativeHeight="15" wp14:anchorId="6B604566">
+                  <wp:anchor behindDoc="0" distT="635" distB="0" distL="0" distR="0" simplePos="0" locked="0" layoutInCell="0" allowOverlap="1" relativeHeight="13" wp14:anchorId="78F118F1">
                     <wp:simplePos x="0" y="0"/>
                     <wp:positionH relativeFrom="page">
                       <wp:posOffset>7249160</wp:posOffset>
@@ -2815,7 +2673,7 @@
                     <wp:extent cx="228600" cy="10444480"/>
                     <wp:effectExtent l="0" t="635" r="0" b="0"/>
                     <wp:wrapNone/>
-                    <wp:docPr id="14" name="Grupo 9"/>
+                    <wp:docPr id="13" name="Grupo 9"/>
                     <a:graphic xmlns:a="http://schemas.openxmlformats.org/drawingml/2006/main">
                       <a:graphicData uri="http://schemas.microsoft.com/office/word/2010/wordprocessingGroup">
                         <wpg:wgp>
@@ -2829,7 +2687,7 @@
                             </a:xfrm>
                           </wpg:grpSpPr>
                           <wps:wsp>
-                            <wps:cNvPr id="15" name="Rectángulo 10"/>
+                            <wps:cNvPr id="14" name="Rectángulo 10"/>
                             <wps:cNvSpPr/>
                             <wps:spPr>
                               <a:xfrm>
@@ -2857,12 +2715,12 @@
                             <wps:bodyPr/>
                           </wps:wsp>
                           <wps:wsp>
-                            <wps:cNvPr id="16" name="Rectángulo 11"/>
+                            <wps:cNvPr id="15" name="Rectángulo 11"/>
                             <wps:cNvSpPr/>
                             <wps:spPr>
                               <a:xfrm>
-                                <a:off x="0" y="10189800"/>
-                                <a:ext cx="228600" cy="254520"/>
+                                <a:off x="0" y="10184760"/>
+                                <a:ext cx="228600" cy="259560"/>
                               </a:xfrm>
                               <a:prstGeom prst="rect">
                                 <a:avLst/>
@@ -2901,7 +2759,7 @@
                       <v:stroke color="#3465a4" joinstyle="round" endcap="flat"/>
                       <w10:wrap type="none"/>
                     </v:rect>
-                    <v:rect id="shape_0" ID="Rectángulo 11" path="m0,0l-2147483645,0l-2147483645,-2147483646l0,-2147483646xe" fillcolor="#70ad47" stroked="f" o:allowincell="f" style="position:absolute;left:11416;top:16215;width:359;height:400;mso-wrap-style:none;v-text-anchor:middle;mso-position-horizontal-relative:page;mso-position-vertical-relative:page">
+                    <v:rect id="shape_0" ID="Rectángulo 11" path="m0,0l-2147483645,0l-2147483645,-2147483646l0,-2147483646xe" fillcolor="#70ad47" stroked="f" o:allowincell="f" style="position:absolute;left:11416;top:16207;width:359;height:408;mso-wrap-style:none;v-text-anchor:middle;mso-position-horizontal-relative:page;mso-position-vertical-relative:page">
                       <v:fill o:detectmouseclick="t" type="solid" color2="#8f52b8" opacity="0.5"/>
                       <v:stroke color="#3465a4" joinstyle="round" endcap="flat"/>
                       <w10:wrap type="none"/>
@@ -3189,7 +3047,7 @@
             <w:pStyle w:val="NormalWeb"/>
             <w:numPr>
               <w:ilvl w:val="0"/>
-              <w:numId w:val="4"/>
+              <w:numId w:val="5"/>
             </w:numPr>
             <w:spacing w:before="280" w:after="0"/>
             <w:jc w:val="both"/>
@@ -3213,7 +3071,7 @@
             <w:pStyle w:val="NormalWeb"/>
             <w:numPr>
               <w:ilvl w:val="0"/>
-              <w:numId w:val="4"/>
+              <w:numId w:val="5"/>
             </w:numPr>
             <w:spacing w:before="0" w:after="280"/>
             <w:jc w:val="both"/>
@@ -3642,7 +3500,7 @@
           <wp:extent cx="1771650" cy="590550"/>
           <wp:effectExtent l="0" t="0" r="0" b="0"/>
           <wp:wrapNone/>
-          <wp:docPr id="17" name="Imagen 2"/>
+          <wp:docPr id="16" name="Imagen 2"/>
           <wp:cNvGraphicFramePr>
             <a:graphicFrameLocks xmlns:a="http://schemas.openxmlformats.org/drawingml/2006/main" noChangeAspect="1"/>
           </wp:cNvGraphicFramePr>
@@ -3650,7 +3508,7 @@
             <a:graphicData uri="http://schemas.openxmlformats.org/drawingml/2006/picture">
               <pic:pic xmlns:pic="http://schemas.openxmlformats.org/drawingml/2006/picture">
                 <pic:nvPicPr>
-                  <pic:cNvPr id="17" name="Imagen 2"/>
+                  <pic:cNvPr id="16" name="Imagen 2"/>
                   <pic:cNvPicPr>
                     <a:picLocks noChangeAspect="1" noChangeArrowheads="1"/>
                   </pic:cNvPicPr>
@@ -3700,138 +3558,120 @@
   <w:abstractNum w:abstractNumId="1">
     <w:lvl w:ilvl="0">
       <w:start w:val="1"/>
-      <w:numFmt w:val="bullet"/>
-      <w:lvlText w:val=""/>
+      <w:numFmt w:val="none"/>
+      <w:suff w:val="nothing"/>
+      <w:lvlText w:val=""/>
       <w:lvlJc w:val="start"/>
       <w:pPr>
         <w:tabs>
           <w:tab w:val="num" w:pos="0"/>
         </w:tabs>
-        <w:ind w:start="720" w:hanging="360"/>
+        <w:ind w:start="0" w:hanging="0"/>
       </w:pPr>
-      <w:rPr>
-        <w:rFonts w:ascii="Symbol" w:hAnsi="Symbol" w:cs="Symbol" w:hint="default"/>
-      </w:rPr>
     </w:lvl>
     <w:lvl w:ilvl="1">
       <w:start w:val="1"/>
-      <w:numFmt w:val="bullet"/>
-      <w:lvlText w:val="o"/>
+      <w:numFmt w:val="none"/>
+      <w:suff w:val="nothing"/>
+      <w:lvlText w:val=""/>
       <w:lvlJc w:val="start"/>
       <w:pPr>
         <w:tabs>
           <w:tab w:val="num" w:pos="0"/>
         </w:tabs>
-        <w:ind w:start="1440" w:hanging="360"/>
+        <w:ind w:start="0" w:hanging="0"/>
       </w:pPr>
-      <w:rPr>
-        <w:rFonts w:ascii="Courier New" w:hAnsi="Courier New" w:cs="Courier New" w:hint="default"/>
-      </w:rPr>
     </w:lvl>
     <w:lvl w:ilvl="2">
       <w:start w:val="1"/>
-      <w:numFmt w:val="bullet"/>
-      <w:lvlText w:val=""/>
+      <w:numFmt w:val="none"/>
+      <w:suff w:val="nothing"/>
+      <w:lvlText w:val=""/>
       <w:lvlJc w:val="start"/>
       <w:pPr>
         <w:tabs>
           <w:tab w:val="num" w:pos="0"/>
         </w:tabs>
-        <w:ind w:start="2160" w:hanging="360"/>
+        <w:ind w:start="0" w:hanging="0"/>
       </w:pPr>
-      <w:rPr>
-        <w:rFonts w:ascii="Wingdings" w:hAnsi="Wingdings" w:cs="Wingdings" w:hint="default"/>
-      </w:rPr>
     </w:lvl>
     <w:lvl w:ilvl="3">
       <w:start w:val="1"/>
-      <w:numFmt w:val="bullet"/>
-      <w:lvlText w:val=""/>
+      <w:numFmt w:val="none"/>
+      <w:suff w:val="nothing"/>
+      <w:lvlText w:val=""/>
       <w:lvlJc w:val="start"/>
       <w:pPr>
         <w:tabs>
           <w:tab w:val="num" w:pos="0"/>
         </w:tabs>
-        <w:ind w:start="2880" w:hanging="360"/>
+        <w:ind w:start="0" w:hanging="0"/>
       </w:pPr>
-      <w:rPr>
-        <w:rFonts w:ascii="Symbol" w:hAnsi="Symbol" w:cs="Symbol" w:hint="default"/>
-      </w:rPr>
     </w:lvl>
     <w:lvl w:ilvl="4">
       <w:start w:val="1"/>
-      <w:numFmt w:val="bullet"/>
-      <w:lvlText w:val="o"/>
+      <w:numFmt w:val="none"/>
+      <w:suff w:val="nothing"/>
+      <w:lvlText w:val=""/>
       <w:lvlJc w:val="start"/>
       <w:pPr>
         <w:tabs>
           <w:tab w:val="num" w:pos="0"/>
         </w:tabs>
-        <w:ind w:start="3600" w:hanging="360"/>
+        <w:ind w:start="0" w:hanging="0"/>
       </w:pPr>
-      <w:rPr>
-        <w:rFonts w:ascii="Courier New" w:hAnsi="Courier New" w:cs="Courier New" w:hint="default"/>
-      </w:rPr>
     </w:lvl>
     <w:lvl w:ilvl="5">
       <w:start w:val="1"/>
-      <w:numFmt w:val="bullet"/>
-      <w:lvlText w:val=""/>
+      <w:numFmt w:val="none"/>
+      <w:suff w:val="nothing"/>
+      <w:lvlText w:val=""/>
       <w:lvlJc w:val="start"/>
       <w:pPr>
         <w:tabs>
           <w:tab w:val="num" w:pos="0"/>
         </w:tabs>
-        <w:ind w:start="4320" w:hanging="360"/>
+        <w:ind w:start="0" w:hanging="0"/>
       </w:pPr>
-      <w:rPr>
-        <w:rFonts w:ascii="Wingdings" w:hAnsi="Wingdings" w:cs="Wingdings" w:hint="default"/>
-      </w:rPr>
     </w:lvl>
     <w:lvl w:ilvl="6">
       <w:start w:val="1"/>
-      <w:numFmt w:val="bullet"/>
-      <w:lvlText w:val=""/>
+      <w:numFmt w:val="none"/>
+      <w:suff w:val="nothing"/>
+      <w:lvlText w:val=""/>
       <w:lvlJc w:val="start"/>
       <w:pPr>
         <w:tabs>
           <w:tab w:val="num" w:pos="0"/>
         </w:tabs>
-        <w:ind w:start="5040" w:hanging="360"/>
+        <w:ind w:start="0" w:hanging="0"/>
       </w:pPr>
-      <w:rPr>
-        <w:rFonts w:ascii="Symbol" w:hAnsi="Symbol" w:cs="Symbol" w:hint="default"/>
-      </w:rPr>
     </w:lvl>
     <w:lvl w:ilvl="7">
       <w:start w:val="1"/>
-      <w:numFmt w:val="bullet"/>
-      <w:lvlText w:val="o"/>
+      <w:numFmt w:val="none"/>
+      <w:suff w:val="nothing"/>
+      <w:lvlText w:val=""/>
       <w:lvlJc w:val="start"/>
       <w:pPr>
         <w:tabs>
           <w:tab w:val="num" w:pos="0"/>
         </w:tabs>
-        <w:ind w:start="5760" w:hanging="360"/>
+        <w:ind w:start="0" w:hanging="0"/>
       </w:pPr>
-      <w:rPr>
-        <w:rFonts w:ascii="Courier New" w:hAnsi="Courier New" w:cs="Courier New" w:hint="default"/>
-      </w:rPr>
     </w:lvl>
     <w:lvl w:ilvl="8">
       <w:start w:val="1"/>
-      <w:numFmt w:val="bullet"/>
-      <w:lvlText w:val=""/>
+      <w:numFmt w:val="none"/>
+      <w:suff w:val="nothing"/>
+      <w:lvlText w:val=""/>
       <w:lvlJc w:val="start"/>
       <w:pPr>
         <w:tabs>
           <w:tab w:val="num" w:pos="0"/>
         </w:tabs>
-        <w:ind w:start="6480" w:hanging="360"/>
+        <w:ind w:start="0" w:hanging="0"/>
       </w:pPr>
-      <w:rPr>
-        <w:rFonts w:ascii="Wingdings" w:hAnsi="Wingdings" w:cs="Wingdings" w:hint="default"/>
-      </w:rPr>
     </w:lvl>
   </w:abstractNum>
   <w:abstractNum w:abstractNumId="2">
@@ -4248,120 +4088,138 @@
   <w:abstractNum w:abstractNumId="5">
     <w:lvl w:ilvl="0">
       <w:start w:val="1"/>
-      <w:numFmt w:val="none"/>
-      <w:suff w:val="nothing"/>
-      <w:lvlText w:val=""/>
+      <w:numFmt w:val="bullet"/>
+      <w:lvlText w:val=""/>
       <w:lvlJc w:val="start"/>
       <w:pPr>
         <w:tabs>
           <w:tab w:val="num" w:pos="0"/>
         </w:tabs>
-        <w:ind w:start="0" w:hanging="0"/>
+        <w:ind w:start="720" w:hanging="360"/>
       </w:pPr>
+      <w:rPr>
+        <w:rFonts w:ascii="Symbol" w:hAnsi="Symbol" w:cs="Symbol" w:hint="default"/>
+      </w:rPr>
     </w:lvl>
     <w:lvl w:ilvl="1">
       <w:start w:val="1"/>
-      <w:numFmt w:val="none"/>
-      <w:suff w:val="nothing"/>
-      <w:lvlText w:val=""/>
+      <w:numFmt w:val="bullet"/>
+      <w:lvlText w:val="o"/>
       <w:lvlJc w:val="start"/>
       <w:pPr>
         <w:tabs>
           <w:tab w:val="num" w:pos="0"/>
         </w:tabs>
-        <w:ind w:start="0" w:hanging="0"/>
+        <w:ind w:start="1440" w:hanging="360"/>
       </w:pPr>
+      <w:rPr>
+        <w:rFonts w:ascii="Courier New" w:hAnsi="Courier New" w:cs="Courier New" w:hint="default"/>
+      </w:rPr>
     </w:lvl>
     <w:lvl w:ilvl="2">
       <w:start w:val="1"/>
-      <w:numFmt w:val="none"/>
-      <w:suff w:val="nothing"/>
-      <w:lvlText w:val=""/>
+      <w:numFmt w:val="bullet"/>
+      <w:lvlText w:val=""/>
       <w:lvlJc w:val="start"/>
       <w:pPr>
         <w:tabs>
           <w:tab w:val="num" w:pos="0"/>
         </w:tabs>
-        <w:ind w:start="0" w:hanging="0"/>
+        <w:ind w:start="2160" w:hanging="360"/>
       </w:pPr>
+      <w:rPr>
+        <w:rFonts w:ascii="Wingdings" w:hAnsi="Wingdings" w:cs="Wingdings" w:hint="default"/>
+      </w:rPr>
     </w:lvl>
     <w:lvl w:ilvl="3">
       <w:start w:val="1"/>
-      <w:numFmt w:val="none"/>
-      <w:suff w:val="nothing"/>
-      <w:lvlText w:val=""/>
+      <w:numFmt w:val="bullet"/>
+      <w:lvlText w:val=""/>
       <w:lvlJc w:val="start"/>
       <w:pPr>
         <w:tabs>
           <w:tab w:val="num" w:pos="0"/>
         </w:tabs>
-        <w:ind w:start="0" w:hanging="0"/>
+        <w:ind w:start="2880" w:hanging="360"/>
       </w:pPr>
+      <w:rPr>
+        <w:rFonts w:ascii="Symbol" w:hAnsi="Symbol" w:cs="Symbol" w:hint="default"/>
+      </w:rPr>
     </w:lvl>
     <w:lvl w:ilvl="4">
       <w:start w:val="1"/>
-      <w:numFmt w:val="none"/>
-      <w:suff w:val="nothing"/>
-      <w:lvlText w:val=""/>
+      <w:numFmt w:val="bullet"/>
+      <w:lvlText w:val="o"/>
       <w:lvlJc w:val="start"/>
       <w:pPr>
         <w:tabs>
           <w:tab w:val="num" w:pos="0"/>
         </w:tabs>
-        <w:ind w:start="0" w:hanging="0"/>
+        <w:ind w:start="3600" w:hanging="360"/>
       </w:pPr>
+      <w:rPr>
+        <w:rFonts w:ascii="Courier New" w:hAnsi="Courier New" w:cs="Courier New" w:hint="default"/>
+      </w:rPr>
     </w:lvl>
     <w:lvl w:ilvl="5">
       <w:start w:val="1"/>
-      <w:numFmt w:val="none"/>
-      <w:suff w:val="nothing"/>
-      <w:lvlText w:val=""/>
+      <w:numFmt w:val="bullet"/>
+      <w:lvlText w:val=""/>
       <w:lvlJc w:val="start"/>
       <w:pPr>
         <w:tabs>
           <w:tab w:val="num" w:pos="0"/>
         </w:tabs>
-        <w:ind w:start="0" w:hanging="0"/>
+        <w:ind w:start="4320" w:hanging="360"/>
       </w:pPr>
+      <w:rPr>
+        <w:rFonts w:ascii="Wingdings" w:hAnsi="Wingdings" w:cs="Wingdings" w:hint="default"/>
+      </w:rPr>
     </w:lvl>
     <w:lvl w:ilvl="6">
       <w:start w:val="1"/>
-      <w:numFmt w:val="none"/>
-      <w:suff w:val="nothing"/>
-      <w:lvlText w:val=""/>
+      <w:numFmt w:val="bullet"/>
+      <w:lvlText w:val=""/>
       <w:lvlJc w:val="start"/>
       <w:pPr>
         <w:tabs>
           <w:tab w:val="num" w:pos="0"/>
         </w:tabs>
-        <w:ind w:start="0" w:hanging="0"/>
+        <w:ind w:start="5040" w:hanging="360"/>
       </w:pPr>
+      <w:rPr>
+        <w:rFonts w:ascii="Symbol" w:hAnsi="Symbol" w:cs="Symbol" w:hint="default"/>
+      </w:rPr>
     </w:lvl>
     <w:lvl w:ilvl="7">
       <w:start w:val="1"/>
-      <w:numFmt w:val="none"/>
-      <w:suff w:val="nothing"/>
-      <w:lvlText w:val=""/>
+      <w:numFmt w:val="bullet"/>
+      <w:lvlText w:val="o"/>
       <w:lvlJc w:val="start"/>
       <w:pPr>
         <w:tabs>
           <w:tab w:val="num" w:pos="0"/>
         </w:tabs>
-        <w:ind w:start="0" w:hanging="0"/>
+        <w:ind w:start="5760" w:hanging="360"/>
       </w:pPr>
+      <w:rPr>
+        <w:rFonts w:ascii="Courier New" w:hAnsi="Courier New" w:cs="Courier New" w:hint="default"/>
+      </w:rPr>
     </w:lvl>
     <w:lvl w:ilvl="8">
       <w:start w:val="1"/>
-      <w:numFmt w:val="none"/>
-      <w:suff w:val="nothing"/>
-      <w:lvlText w:val=""/>
+      <w:numFmt w:val="bullet"/>
+      <w:lvlText w:val=""/>
       <w:lvlJc w:val="start"/>
       <w:pPr>
         <w:tabs>
           <w:tab w:val="num" w:pos="0"/>
         </w:tabs>
-        <w:ind w:start="0" w:hanging="0"/>
+        <w:ind w:start="6480" w:hanging="360"/>
       </w:pPr>
+      <w:rPr>
+        <w:rFonts w:ascii="Wingdings" w:hAnsi="Wingdings" w:cs="Wingdings" w:hint="default"/>
+      </w:rPr>
     </w:lvl>
   </w:abstractNum>
   <w:num w:numId="1">
@@ -4785,7 +4643,7 @@
       <w:widowControl/>
       <w:suppressAutoHyphens w:val="true"/>
       <w:bidi w:val="0"/>
-      <w:spacing w:before="0" w:after="0"/>
+      <w:spacing w:lineRule="auto" w:line="240" w:before="0" w:after="0"/>
       <w:jc w:val="start"/>
     </w:pPr>
     <w:rPr>
@@ -4794,7 +4652,7 @@
       <w:kern w:val="0"/>
       <w:sz w:val="24"/>
       <w:szCs w:val="24"/>
-      <w:lang w:eastAsia="es-ES" w:val="es-ES" w:bidi="ar-SA"/>
+      <w:lang w:val="es-ES" w:eastAsia="es-ES" w:bidi="ar-SA"/>
     </w:rPr>
   </w:style>
   <w:style w:type="character" w:styleId="DefaultParagraphFont" w:default="1">
@@ -4864,7 +4722,7 @@
       <w:shd w:fill="E1DFDD" w:val="clear"/>
     </w:rPr>
   </w:style>
-  <w:style w:type="paragraph" w:styleId="Ttulo" w:customStyle="1">
+  <w:style w:type="paragraph" w:styleId="Ttulo">
     <w:name w:val="Título"/>
     <w:basedOn w:val="Normal"/>
     <w:next w:val="BodyText"/>
@@ -4907,9 +4765,11 @@
       <w:rFonts w:cs="Lucida Sans"/>
       <w:i/>
       <w:iCs/>
+      <w:sz w:val="24"/>
+      <w:szCs w:val="24"/>
     </w:rPr>
   </w:style>
-  <w:style w:type="paragraph" w:styleId="ndice" w:customStyle="1">
+  <w:style w:type="paragraph" w:styleId="ndice">
     <w:name w:val="Índice"/>
     <w:basedOn w:val="Normal"/>
     <w:qFormat/>
@@ -4920,8 +4780,8 @@
       <w:rFonts w:cs="Lucida Sans"/>
     </w:rPr>
   </w:style>
-  <w:style w:type="paragraph" w:styleId="Title">
-    <w:name w:val="Title"/>
+  <w:style w:type="paragraph" w:styleId="Ttulouser">
+    <w:name w:val="Título (user)"/>
     <w:basedOn w:val="Normal"/>
     <w:next w:val="BodyText"/>
     <w:qFormat/>
@@ -4935,7 +4795,7 @@
       <w:szCs w:val="28"/>
     </w:rPr>
   </w:style>
-  <w:style w:type="paragraph" w:styleId="ndiceuser" w:customStyle="1">
+  <w:style w:type="paragraph" w:styleId="ndiceuser">
     <w:name w:val="Índice (user)"/>
     <w:basedOn w:val="Normal"/>
     <w:qFormat/>
@@ -4956,14 +4816,14 @@
     </w:pPr>
     <w:rPr/>
   </w:style>
-  <w:style w:type="paragraph" w:styleId="Cabeceraypieuser" w:customStyle="1">
+  <w:style w:type="paragraph" w:styleId="Cabeceraypieuser">
     <w:name w:val="Cabecera y pie (user)"/>
     <w:basedOn w:val="Normal"/>
     <w:qFormat/>
     <w:pPr/>
     <w:rPr/>
   </w:style>
-  <w:style w:type="paragraph" w:styleId="Cabeceraypie" w:customStyle="1">
+  <w:style w:type="paragraph" w:styleId="Cabeceraypie">
     <w:name w:val="Cabecera y pie"/>
     <w:basedOn w:val="Normal"/>
     <w:qFormat/>
@@ -5008,7 +4868,7 @@
       <w:widowControl/>
       <w:suppressAutoHyphens w:val="true"/>
       <w:bidi w:val="0"/>
-      <w:spacing w:before="0" w:after="0"/>
+      <w:spacing w:lineRule="auto" w:line="240" w:before="0" w:after="0"/>
       <w:jc w:val="start"/>
     </w:pPr>
     <w:rPr>
@@ -5060,40 +4920,33 @@
       <w:widowControl/>
       <w:suppressAutoHyphens w:val="true"/>
       <w:bidi w:val="0"/>
-      <w:spacing w:before="0" w:after="0"/>
+      <w:spacing w:lineRule="auto" w:line="240" w:before="0" w:after="0"/>
       <w:jc w:val="start"/>
     </w:pPr>
     <w:rPr>
-      <w:rFonts w:ascii="Calibri" w:hAnsi="Calibri" w:eastAsia="" w:eastAsiaTheme="minorEastAsia" w:cs=""/>
+      <w:rFonts w:ascii="Calibri" w:hAnsi="Calibri" w:eastAsia="" w:cs="" w:eastAsiaTheme="minorEastAsia"/>
       <w:color w:val="auto"/>
       <w:kern w:val="0"/>
       <w:sz w:val="22"/>
       <w:szCs w:val="22"/>
-      <w:lang w:eastAsia="es-ES" w:val="es-ES" w:bidi="ar-SA"/>
+      <w:lang w:val="es-ES" w:eastAsia="es-ES" w:bidi="ar-SA"/>
     </w:rPr>
   </w:style>
-  <w:style w:type="paragraph" w:styleId="Contenidodelmarcouser" w:customStyle="1">
+  <w:style w:type="paragraph" w:styleId="Contenidodelmarcouser">
     <w:name w:val="Contenido del marco (user)"/>
     <w:basedOn w:val="Normal"/>
     <w:qFormat/>
     <w:pPr/>
     <w:rPr/>
   </w:style>
-  <w:style w:type="paragraph" w:styleId="Contenidodelmarco" w:customStyle="1">
+  <w:style w:type="paragraph" w:styleId="Contenidodelmarco">
     <w:name w:val="Contenido del marco"/>
     <w:basedOn w:val="Normal"/>
     <w:qFormat/>
     <w:pPr/>
     <w:rPr/>
   </w:style>
-  <w:style w:type="numbering" w:styleId="Ningunalista" w:default="1">
-    <w:name w:val="Ninguna lista"/>
-    <w:uiPriority w:val="99"/>
-    <w:semiHidden/>
-    <w:unhideWhenUsed/>
-    <w:qFormat/>
-  </w:style>
-  <w:style w:type="numbering" w:styleId="Ningunalistauser" w:customStyle="1">
+  <w:style w:type="numbering" w:styleId="Ningunalistauser" w:default="1">
     <w:name w:val="Ninguna lista (user)"/>
     <w:uiPriority w:val="99"/>
     <w:semiHidden/>

</xml_diff>